<commit_message>
New replication report as.rmd for study 4
</commit_message>
<xml_diff>
--- a/writeup/Raposo_PreliminaryReplicationReport.docx
+++ b/writeup/Raposo_PreliminaryReplicationReport.docx
@@ -622,7 +622,14 @@
           <w:sz w:val="24"/>
           <w:szCs w:val="24"/>
         </w:rPr>
-        <w:t xml:space="preserve">hus, my only restriction will be </w:t>
+        <w:t xml:space="preserve">hus, </w:t>
+      </w:r>
+      <w:r>
+        <w:rPr>
+          <w:sz w:val="24"/>
+          <w:szCs w:val="24"/>
+        </w:rPr>
+        <w:t xml:space="preserve">I will </w:t>
       </w:r>
       <w:proofErr w:type="spellStart"/>
       <w:r>
@@ -630,6 +637,29 @@
           <w:sz w:val="24"/>
           <w:szCs w:val="24"/>
         </w:rPr>
+        <w:t>resctrict</w:t>
+      </w:r>
+      <w:proofErr w:type="spellEnd"/>
+      <w:r>
+        <w:rPr>
+          <w:sz w:val="24"/>
+          <w:szCs w:val="24"/>
+        </w:rPr>
+        <w:t xml:space="preserve"> participants to</w:t>
+      </w:r>
+      <w:r>
+        <w:rPr>
+          <w:sz w:val="24"/>
+          <w:szCs w:val="24"/>
+        </w:rPr>
+        <w:t xml:space="preserve"> </w:t>
+      </w:r>
+      <w:proofErr w:type="spellStart"/>
+      <w:r>
+        <w:rPr>
+          <w:sz w:val="24"/>
+          <w:szCs w:val="24"/>
+        </w:rPr>
         <w:t>MTurk</w:t>
       </w:r>
       <w:proofErr w:type="spellEnd"/>
@@ -638,7 +668,23 @@
           <w:sz w:val="24"/>
           <w:szCs w:val="24"/>
         </w:rPr>
-        <w:t xml:space="preserve"> workers with U.S. IP addresses. I</w:t>
+        <w:t xml:space="preserve"> workers with U.S. IP addresses.</w:t>
+      </w:r>
+      <w:r>
+        <w:rPr>
+          <w:sz w:val="24"/>
+          <w:szCs w:val="24"/>
+        </w:rPr>
+        <w:t xml:space="preserve"> </w:t>
+      </w:r>
+      <w:bookmarkStart w:id="0" w:name="_GoBack"/>
+      <w:bookmarkEnd w:id="0"/>
+      <w:r>
+        <w:rPr>
+          <w:sz w:val="24"/>
+          <w:szCs w:val="24"/>
+        </w:rPr>
+        <w:t>I</w:t>
       </w:r>
       <w:r>
         <w:rPr>
@@ -837,16 +883,7 @@
           <w:sz w:val="24"/>
           <w:szCs w:val="24"/>
         </w:rPr>
-        <w:t xml:space="preserve"> x</w:t>
-      </w:r>
-      <w:bookmarkStart w:id="0" w:name="_GoBack"/>
-      <w:bookmarkEnd w:id="0"/>
-      <w:r>
-        <w:rPr>
-          <w:sz w:val="24"/>
-          <w:szCs w:val="24"/>
-        </w:rPr>
-        <w:t xml:space="preserve"> time metric vignettes:</w:t>
+        <w:t xml:space="preserve"> x time metric vignettes:</w:t>
       </w:r>
     </w:p>
     <w:p>
@@ -2225,7 +2262,39 @@
           <w:sz w:val="24"/>
           <w:szCs w:val="24"/>
         </w:rPr>
-        <w:t xml:space="preserve">Sample setting and overall demographics are expected to be similar to the original study (although the authors do not report full demographics, only % White, % under $50,000, etc.). </w:t>
+        <w:t>Sample setting and overall demographics are expected to be similar to the original study</w:t>
+      </w:r>
+      <w:r>
+        <w:rPr>
+          <w:color w:val="auto"/>
+          <w:sz w:val="24"/>
+          <w:szCs w:val="24"/>
+        </w:rPr>
+        <w:t xml:space="preserve"> </w:t>
+      </w:r>
+      <w:r>
+        <w:rPr>
+          <w:color w:val="auto"/>
+          <w:sz w:val="24"/>
+          <w:szCs w:val="24"/>
+        </w:rPr>
+        <w:t>(although the authors do not report full demographics, only % White, % under $50,000, etc</w:t>
+      </w:r>
+      <w:r>
+        <w:rPr>
+          <w:color w:val="auto"/>
+          <w:sz w:val="24"/>
+          <w:szCs w:val="24"/>
+        </w:rPr>
+        <w:t>.)</w:t>
+      </w:r>
+      <w:r>
+        <w:rPr>
+          <w:color w:val="auto"/>
+          <w:sz w:val="24"/>
+          <w:szCs w:val="24"/>
+        </w:rPr>
+        <w:t xml:space="preserve">. </w:t>
       </w:r>
       <w:r>
         <w:rPr>
@@ -2298,7 +2367,23 @@
           <w:sz w:val="24"/>
           <w:szCs w:val="24"/>
         </w:rPr>
-        <w:t xml:space="preserve"> (which is small). I currently have all measures used in the original study except for the measure of “interpretation of difficulty as importance,” which is an original scale developed by the second author. I will contact the original author for this measure. Should I succeed, I will use identical measures for all constructs. When contacting the original authors I will also ask for the macros they used for calculating temporal discounting </w:t>
+        <w:t xml:space="preserve"> (which is </w:t>
+      </w:r>
+      <w:r>
+        <w:rPr>
+          <w:color w:val="auto"/>
+          <w:sz w:val="24"/>
+          <w:szCs w:val="24"/>
+        </w:rPr>
+        <w:t>medium</w:t>
+      </w:r>
+      <w:r>
+        <w:rPr>
+          <w:color w:val="auto"/>
+          <w:sz w:val="24"/>
+          <w:szCs w:val="24"/>
+        </w:rPr>
+        <w:t xml:space="preserve">). I currently have all measures used in the original study except for the measure of “interpretation of difficulty as importance,” which is an original scale developed by the second author. I will contact the original author for this measure. Should I succeed, I will use identical measures for all constructs. When contacting the original authors I will also ask for the macros they used for calculating temporal discounting </w:t>
       </w:r>
       <w:r>
         <w:rPr>

</xml_diff>